<commit_message>
Finalized system FSM diagram
</commit_message>
<xml_diff>
--- a/SystemFSM.docx
+++ b/SystemFSM.docx
@@ -610,14 +610,12 @@
                       <wps:txbx>
                         <w:txbxContent>
                           <w:p>
-                            <w:proofErr w:type="spellStart"/>
                             <w:r>
                               <w:t>fallSens</w:t>
                             </w:r>
                             <w:r>
                               <w:t>or</w:t>
                             </w:r>
-                            <w:proofErr w:type="spellEnd"/>
                           </w:p>
                         </w:txbxContent>
                       </wps:txbx>
@@ -983,10 +981,7 @@
                         <w:txbxContent>
                           <w:p>
                             <w:r>
-                              <w:t>!</w:t>
-                            </w:r>
-                            <w:r>
-                              <w:t>done</w:t>
+                              <w:t>!done</w:t>
                             </w:r>
                           </w:p>
                         </w:txbxContent>
@@ -1179,13 +1174,8 @@
                               <w:jc w:val="right"/>
                             </w:pPr>
                             <w:r>
-                              <w:t>!</w:t>
+                              <w:t>!fallSense</w:t>
                             </w:r>
-                            <w:proofErr w:type="spellStart"/>
-                            <w:r>
-                              <w:t>fallSense</w:t>
-                            </w:r>
-                            <w:proofErr w:type="spellEnd"/>
                           </w:p>
                         </w:txbxContent>
                       </wps:txbx>
@@ -1282,11 +1272,9 @@
                             <w:r>
                               <w:t>!</w:t>
                             </w:r>
-                            <w:proofErr w:type="spellStart"/>
                             <w:r>
                               <w:t>cncl</w:t>
                             </w:r>
-                            <w:proofErr w:type="spellEnd"/>
                           </w:p>
                         </w:txbxContent>
                       </wps:txbx>
@@ -1378,10 +1366,7 @@
                         <w:txbxContent>
                           <w:p>
                             <w:r>
-                              <w:t>!</w:t>
-                            </w:r>
-                            <w:r>
-                              <w:t>correct</w:t>
+                              <w:t>!correct</w:t>
                             </w:r>
                           </w:p>
                         </w:txbxContent>
@@ -1928,11 +1913,9 @@
                       <wps:txbx>
                         <w:txbxContent>
                           <w:p>
-                            <w:proofErr w:type="spellStart"/>
                             <w:r>
                               <w:t>cncl</w:t>
                             </w:r>
-                            <w:proofErr w:type="spellEnd"/>
                           </w:p>
                         </w:txbxContent>
                       </wps:txbx>
@@ -3465,14 +3448,12 @@
                             <w:pPr>
                               <w:jc w:val="center"/>
                             </w:pPr>
-                            <w:proofErr w:type="spellStart"/>
                             <w:r>
                               <w:t>Servo</w:t>
                             </w:r>
                             <w:r>
                               <w:t>_n</w:t>
                             </w:r>
-                            <w:proofErr w:type="spellEnd"/>
                             <w:r>
                               <w:t xml:space="preserve"> = 1</w:t>
                             </w:r>

</xml_diff>